<commit_message>
Phase 2 - mergeddoc_deliverable_phase2.doc
</commit_message>
<xml_diff>
--- a/Project/Phase 2/megeddoc_deliverable_phase2.docx
+++ b/Project/Phase 2/megeddoc_deliverable_phase2.docx
@@ -430,9 +430,9 @@
           <w:bCs/>
           <w:sz w:val="32"/>
           <w:szCs w:val="32"/>
-          <w:lang w:val="en-GB"/>
-        </w:rPr>
-      </w:pPr>
+        </w:rPr>
+      </w:pPr>
+      <w:proofErr w:type="spellStart"/>
       <w:r>
         <w:rPr>
           <w:rFonts w:ascii="Arial" w:hAnsi="Arial" w:cs="Arial"/>
@@ -440,11 +440,11 @@
           <w:bCs/>
           <w:sz w:val="32"/>
           <w:szCs w:val="32"/>
-          <w:lang w:val="en-GB"/>
         </w:rPr>
         <w:lastRenderedPageBreak/>
-        <w:t>User Stories e User Cases – Jo</w:t>
-      </w:r>
+        <w:t>User</w:t>
+      </w:r>
+      <w:proofErr w:type="spellEnd"/>
       <w:r>
         <w:rPr>
           <w:rFonts w:ascii="Arial" w:hAnsi="Arial" w:cs="Arial"/>
@@ -452,10 +452,10 @@
           <w:bCs/>
           <w:sz w:val="32"/>
           <w:szCs w:val="32"/>
-          <w:lang w:val="en-GB"/>
-        </w:rPr>
-        <w:t>u</w:t>
-      </w:r>
+        </w:rPr>
+        <w:t xml:space="preserve"> </w:t>
+      </w:r>
+      <w:proofErr w:type="spellStart"/>
       <w:r>
         <w:rPr>
           <w:rFonts w:ascii="Arial" w:hAnsi="Arial" w:cs="Arial"/>
@@ -463,10 +463,74 @@
           <w:bCs/>
           <w:sz w:val="32"/>
           <w:szCs w:val="32"/>
-          <w:lang w:val="en-GB"/>
+        </w:rPr>
+        <w:t>Stories</w:t>
+      </w:r>
+      <w:proofErr w:type="spellEnd"/>
+      <w:r>
+        <w:rPr>
+          <w:rFonts w:ascii="Arial" w:hAnsi="Arial" w:cs="Arial"/>
+          <w:b/>
+          <w:bCs/>
+          <w:sz w:val="32"/>
+          <w:szCs w:val="32"/>
+        </w:rPr>
+        <w:t xml:space="preserve"> e </w:t>
+      </w:r>
+      <w:proofErr w:type="spellStart"/>
+      <w:r>
+        <w:rPr>
+          <w:rFonts w:ascii="Arial" w:hAnsi="Arial" w:cs="Arial"/>
+          <w:b/>
+          <w:bCs/>
+          <w:sz w:val="32"/>
+          <w:szCs w:val="32"/>
+        </w:rPr>
+        <w:t>User</w:t>
+      </w:r>
+      <w:proofErr w:type="spellEnd"/>
+      <w:r>
+        <w:rPr>
+          <w:rFonts w:ascii="Arial" w:hAnsi="Arial" w:cs="Arial"/>
+          <w:b/>
+          <w:bCs/>
+          <w:sz w:val="32"/>
+          <w:szCs w:val="32"/>
+        </w:rPr>
+        <w:t xml:space="preserve"> Cases – </w:t>
+      </w:r>
+      <w:proofErr w:type="spellStart"/>
+      <w:r>
+        <w:rPr>
+          <w:rFonts w:ascii="Arial" w:hAnsi="Arial" w:cs="Arial"/>
+          <w:b/>
+          <w:bCs/>
+          <w:sz w:val="32"/>
+          <w:szCs w:val="32"/>
+        </w:rPr>
+        <w:t>Jo</w:t>
+      </w:r>
+      <w:r>
+        <w:rPr>
+          <w:rFonts w:ascii="Arial" w:hAnsi="Arial" w:cs="Arial"/>
+          <w:b/>
+          <w:bCs/>
+          <w:sz w:val="32"/>
+          <w:szCs w:val="32"/>
+        </w:rPr>
+        <w:t>u</w:t>
+      </w:r>
+      <w:r>
+        <w:rPr>
+          <w:rFonts w:ascii="Arial" w:hAnsi="Arial" w:cs="Arial"/>
+          <w:b/>
+          <w:bCs/>
+          <w:sz w:val="32"/>
+          <w:szCs w:val="32"/>
         </w:rPr>
         <w:t>rnal</w:t>
       </w:r>
+      <w:proofErr w:type="spellEnd"/>
     </w:p>
     <w:p>
       <w:pPr>
@@ -723,43 +787,7 @@
           <w:szCs w:val="24"/>
           <w:lang w:val="en-GB"/>
         </w:rPr>
-        <w:t xml:space="preserve">Description: The use </w:t>
-      </w:r>
-      <w:r>
-        <w:rPr>
-          <w:rFonts w:ascii="Arial" w:hAnsi="Arial" w:cs="Arial"/>
-          <w:sz w:val="24"/>
-          <w:szCs w:val="24"/>
-          <w:lang w:val="en-GB"/>
-        </w:rPr>
-        <w:t>chooses</w:t>
-      </w:r>
-      <w:r>
-        <w:rPr>
-          <w:rFonts w:ascii="Arial" w:hAnsi="Arial" w:cs="Arial"/>
-          <w:sz w:val="24"/>
-          <w:szCs w:val="24"/>
-          <w:lang w:val="en-GB"/>
-        </w:rPr>
-        <w:t xml:space="preserve"> what entry/article he </w:t>
-      </w:r>
-      <w:r>
-        <w:rPr>
-          <w:rFonts w:ascii="Arial" w:hAnsi="Arial" w:cs="Arial"/>
-          <w:sz w:val="24"/>
-          <w:szCs w:val="24"/>
-          <w:lang w:val="en-GB"/>
-        </w:rPr>
-        <w:t>wants</w:t>
-      </w:r>
-      <w:r>
-        <w:rPr>
-          <w:rFonts w:ascii="Arial" w:hAnsi="Arial" w:cs="Arial"/>
-          <w:sz w:val="24"/>
-          <w:szCs w:val="24"/>
-          <w:lang w:val="en-GB"/>
-        </w:rPr>
-        <w:t xml:space="preserve"> to check</w:t>
+        <w:t>Description: The use chooses what entry/article he wants to check</w:t>
       </w:r>
     </w:p>
     <w:p>
@@ -1581,25 +1609,7 @@
           <w:szCs w:val="24"/>
           <w:lang w:val="en-GB"/>
         </w:rPr>
-        <w:t xml:space="preserve">Use case: Query Results --- Query - % Of Author </w:t>
-      </w:r>
-      <w:r>
-        <w:rPr>
-          <w:rFonts w:ascii="Arial" w:hAnsi="Arial" w:cs="Arial"/>
-          <w:sz w:val="24"/>
-          <w:szCs w:val="24"/>
-          <w:lang w:val="en-GB"/>
-        </w:rPr>
-        <w:t>by</w:t>
-      </w:r>
-      <w:r>
-        <w:rPr>
-          <w:rFonts w:ascii="Arial" w:hAnsi="Arial" w:cs="Arial"/>
-          <w:sz w:val="24"/>
-          <w:szCs w:val="24"/>
-          <w:lang w:val="en-GB"/>
-        </w:rPr>
-        <w:t xml:space="preserve"> Nation</w:t>
+        <w:t>Use case: Query Results --- Query - % Of Author by Nation</w:t>
       </w:r>
     </w:p>
     <w:p>
@@ -1704,25 +1714,7 @@
           <w:szCs w:val="24"/>
           <w:lang w:val="en-GB"/>
         </w:rPr>
-        <w:t xml:space="preserve">Use case: Query Results --- Query - Show Co-workers </w:t>
-      </w:r>
-      <w:r>
-        <w:rPr>
-          <w:rFonts w:ascii="Arial" w:hAnsi="Arial" w:cs="Arial"/>
-          <w:sz w:val="24"/>
-          <w:szCs w:val="24"/>
-          <w:lang w:val="en-GB"/>
-        </w:rPr>
-        <w:t>of</w:t>
-      </w:r>
-      <w:r>
-        <w:rPr>
-          <w:rFonts w:ascii="Arial" w:hAnsi="Arial" w:cs="Arial"/>
-          <w:sz w:val="24"/>
-          <w:szCs w:val="24"/>
-          <w:lang w:val="en-GB"/>
-        </w:rPr>
-        <w:t xml:space="preserve"> Authors</w:t>
+        <w:t>Use case: Query Results --- Query - Show Co-workers of Authors</w:t>
       </w:r>
     </w:p>
     <w:p>
@@ -2038,25 +2030,7 @@
           <w:szCs w:val="24"/>
           <w:lang w:val="en-GB"/>
         </w:rPr>
-        <w:t xml:space="preserve">Use case: Query Results --- Query - Journals Related </w:t>
-      </w:r>
-      <w:r>
-        <w:rPr>
-          <w:rFonts w:ascii="Arial" w:hAnsi="Arial" w:cs="Arial"/>
-          <w:sz w:val="24"/>
-          <w:szCs w:val="24"/>
-          <w:lang w:val="en-GB"/>
-        </w:rPr>
-        <w:t>to</w:t>
-      </w:r>
-      <w:r>
-        <w:rPr>
-          <w:rFonts w:ascii="Arial" w:hAnsi="Arial" w:cs="Arial"/>
-          <w:sz w:val="24"/>
-          <w:szCs w:val="24"/>
-          <w:lang w:val="en-GB"/>
-        </w:rPr>
-        <w:t xml:space="preserve"> Author</w:t>
+        <w:t>Use case: Query Results --- Query - Journals Related to Author</w:t>
       </w:r>
     </w:p>
     <w:p>
@@ -2161,25 +2135,7 @@
           <w:szCs w:val="24"/>
           <w:lang w:val="en-GB"/>
         </w:rPr>
-        <w:t xml:space="preserve">Use case: Query Results --- Query - Nationalities </w:t>
-      </w:r>
-      <w:r>
-        <w:rPr>
-          <w:rFonts w:ascii="Arial" w:hAnsi="Arial" w:cs="Arial"/>
-          <w:sz w:val="24"/>
-          <w:szCs w:val="24"/>
-          <w:lang w:val="en-GB"/>
-        </w:rPr>
-        <w:t>an</w:t>
-      </w:r>
-      <w:r>
-        <w:rPr>
-          <w:rFonts w:ascii="Arial" w:hAnsi="Arial" w:cs="Arial"/>
-          <w:sz w:val="24"/>
-          <w:szCs w:val="24"/>
-          <w:lang w:val="en-GB"/>
-        </w:rPr>
-        <w:t xml:space="preserve"> Author Has Worked With</w:t>
+        <w:t>Use case: Query Results --- Query - Nationalities an Author Has Worked With</w:t>
       </w:r>
     </w:p>
     <w:p>
@@ -2600,25 +2556,7 @@
           <w:szCs w:val="24"/>
           <w:lang w:val="en-GB"/>
         </w:rPr>
-        <w:t xml:space="preserve">Use case: Query Results </w:t>
-      </w:r>
-      <w:r>
-        <w:rPr>
-          <w:rFonts w:ascii="Arial" w:hAnsi="Arial" w:cs="Arial"/>
-          <w:sz w:val="24"/>
-          <w:szCs w:val="24"/>
-          <w:lang w:val="en-GB"/>
-        </w:rPr>
-        <w:t>--- Articles</w:t>
-      </w:r>
-      <w:r>
-        <w:rPr>
-          <w:rFonts w:ascii="Arial" w:hAnsi="Arial" w:cs="Arial"/>
-          <w:sz w:val="24"/>
-          <w:szCs w:val="24"/>
-          <w:lang w:val="en-GB"/>
-        </w:rPr>
-        <w:t xml:space="preserve"> by an author about a topic in </w:t>
+        <w:t xml:space="preserve">Use case: Query Results --- Articles by an author about a topic in </w:t>
       </w:r>
       <w:proofErr w:type="gramStart"/>
       <w:r>
@@ -2667,25 +2605,7 @@
           <w:szCs w:val="24"/>
           <w:lang w:val="en-GB"/>
         </w:rPr>
-        <w:t xml:space="preserve">Description: Button when clicked shows the articles </w:t>
-      </w:r>
-      <w:r>
-        <w:rPr>
-          <w:rFonts w:ascii="Arial" w:hAnsi="Arial" w:cs="Arial"/>
-          <w:sz w:val="24"/>
-          <w:szCs w:val="24"/>
-          <w:lang w:val="en-GB"/>
-        </w:rPr>
-        <w:t>written</w:t>
-      </w:r>
-      <w:r>
-        <w:rPr>
-          <w:rFonts w:ascii="Arial" w:hAnsi="Arial" w:cs="Arial"/>
-          <w:sz w:val="24"/>
-          <w:szCs w:val="24"/>
-          <w:lang w:val="en-GB"/>
-        </w:rPr>
-        <w:t xml:space="preserve"> by a giving author, about a giving topic </w:t>
+        <w:t xml:space="preserve">Description: Button when clicked shows the articles written by a giving author, about a giving topic </w:t>
       </w:r>
       <w:proofErr w:type="gramStart"/>
       <w:r>
@@ -2966,25 +2886,7 @@
           <w:szCs w:val="24"/>
           <w:lang w:val="en-GB"/>
         </w:rPr>
-        <w:t>User story: “</w:t>
-      </w:r>
-      <w:r>
-        <w:rPr>
-          <w:rFonts w:ascii="Arial" w:hAnsi="Arial" w:cs="Arial"/>
-          <w:sz w:val="24"/>
-          <w:szCs w:val="24"/>
-          <w:lang w:val="en-GB"/>
-        </w:rPr>
-        <w:t>As a user I want to see the top authors with more articles on a journal in order to check the most prestigious authors of the journal.</w:t>
-      </w:r>
-      <w:r>
-        <w:rPr>
-          <w:rFonts w:ascii="Arial" w:hAnsi="Arial" w:cs="Arial"/>
-          <w:sz w:val="24"/>
-          <w:szCs w:val="24"/>
-          <w:lang w:val="en-GB"/>
-        </w:rPr>
-        <w:t>”</w:t>
+        <w:t>User story: “As a user I want to see the top authors with more articles on a journal in order to check the most prestigious authors of the journal.”</w:t>
       </w:r>
     </w:p>
     <w:p>
@@ -3171,25 +3073,7 @@
           <w:szCs w:val="24"/>
           <w:lang w:val="en-GB"/>
         </w:rPr>
-        <w:t xml:space="preserve">Use case diagram description for use case Author </w:t>
-      </w:r>
-      <w:r>
-        <w:rPr>
-          <w:rFonts w:ascii="Arial" w:hAnsi="Arial" w:cs="Arial"/>
-          <w:sz w:val="24"/>
-          <w:szCs w:val="24"/>
-          <w:lang w:val="en-GB"/>
-        </w:rPr>
-        <w:t>with</w:t>
-      </w:r>
-      <w:r>
-        <w:rPr>
-          <w:rFonts w:ascii="Arial" w:hAnsi="Arial" w:cs="Arial"/>
-          <w:sz w:val="24"/>
-          <w:szCs w:val="24"/>
-          <w:lang w:val="en-GB"/>
-        </w:rPr>
-        <w:t xml:space="preserve"> More Publications</w:t>
+        <w:t>Use case diagram description for use case Author with More Publications</w:t>
       </w:r>
     </w:p>
     <w:p>
@@ -3672,17 +3556,7 @@
           <w:sz w:val="32"/>
           <w:szCs w:val="32"/>
         </w:rPr>
-        <w:t xml:space="preserve"> </w:t>
-      </w:r>
-      <w:r>
-        <w:rPr>
-          <w:rFonts w:ascii="Arial" w:hAnsi="Arial" w:cs="Arial"/>
-          <w:b/>
-          <w:bCs/>
-          <w:sz w:val="32"/>
-          <w:szCs w:val="32"/>
-        </w:rPr>
-        <w:t>2</w:t>
+        <w:t xml:space="preserve"> 2</w:t>
       </w:r>
     </w:p>
     <w:p>
@@ -3724,25 +3598,7 @@
           <w:szCs w:val="24"/>
           <w:lang w:val="en-GB"/>
         </w:rPr>
-        <w:t xml:space="preserve">As a user I want to check the rankings of the authors of a certain journal by </w:t>
-      </w:r>
-      <w:r>
-        <w:rPr>
-          <w:rFonts w:ascii="Arial" w:hAnsi="Arial" w:cs="Arial"/>
-          <w:sz w:val="24"/>
-          <w:szCs w:val="24"/>
-          <w:lang w:val="en-GB"/>
-        </w:rPr>
-        <w:t>nationality</w:t>
-      </w:r>
-      <w:r>
-        <w:rPr>
-          <w:rFonts w:ascii="Arial" w:hAnsi="Arial" w:cs="Arial"/>
-          <w:sz w:val="24"/>
-          <w:szCs w:val="24"/>
-          <w:lang w:val="en-GB"/>
-        </w:rPr>
-        <w:t xml:space="preserve"> in order to collect data for my research about this journal.</w:t>
+        <w:t>As a user I want to check the rankings of the authors of a certain journal by nationality in order to collect data for my research about this journal.</w:t>
       </w:r>
       <w:r>
         <w:rPr>
@@ -4035,7 +3891,6 @@
         <w:t xml:space="preserve">Description: Tab that will show us some </w:t>
       </w:r>
       <w:proofErr w:type="spellStart"/>
-      <w:proofErr w:type="gramStart"/>
       <w:r>
         <w:rPr>
           <w:rFonts w:ascii="Arial" w:hAnsi="Arial" w:cs="Arial"/>
@@ -4046,7 +3901,6 @@
         <w:t>informations</w:t>
       </w:r>
       <w:proofErr w:type="spellEnd"/>
-      <w:proofErr w:type="gramEnd"/>
     </w:p>
     <w:p>
       <w:pPr>
@@ -4406,6 +4260,7 @@
           <w:bCs/>
           <w:sz w:val="32"/>
           <w:szCs w:val="32"/>
+          <w:lang w:val="en-GB"/>
         </w:rPr>
       </w:pPr>
     </w:p>
@@ -4418,6 +4273,7 @@
           <w:bCs/>
           <w:sz w:val="32"/>
           <w:szCs w:val="32"/>
+          <w:lang w:val="en-GB"/>
         </w:rPr>
       </w:pPr>
     </w:p>
@@ -4430,6 +4286,7 @@
           <w:bCs/>
           <w:sz w:val="32"/>
           <w:szCs w:val="32"/>
+          <w:lang w:val="en-GB"/>
         </w:rPr>
       </w:pPr>
     </w:p>
@@ -4442,6 +4299,7 @@
           <w:bCs/>
           <w:sz w:val="32"/>
           <w:szCs w:val="32"/>
+          <w:lang w:val="en-GB"/>
         </w:rPr>
       </w:pPr>
     </w:p>
@@ -4454,6 +4312,7 @@
           <w:bCs/>
           <w:sz w:val="32"/>
           <w:szCs w:val="32"/>
+          <w:lang w:val="en-GB"/>
         </w:rPr>
       </w:pPr>
     </w:p>
@@ -4466,6 +4325,7 @@
           <w:bCs/>
           <w:sz w:val="32"/>
           <w:szCs w:val="32"/>
+          <w:lang w:val="en-GB"/>
         </w:rPr>
       </w:pPr>
     </w:p>
@@ -4478,6 +4338,7 @@
           <w:bCs/>
           <w:sz w:val="32"/>
           <w:szCs w:val="32"/>
+          <w:lang w:val="en-GB"/>
         </w:rPr>
       </w:pPr>
     </w:p>
@@ -4490,6 +4351,7 @@
           <w:bCs/>
           <w:sz w:val="32"/>
           <w:szCs w:val="32"/>
+          <w:lang w:val="en-GB"/>
         </w:rPr>
       </w:pPr>
     </w:p>
@@ -4502,6 +4364,7 @@
           <w:bCs/>
           <w:sz w:val="32"/>
           <w:szCs w:val="32"/>
+          <w:lang w:val="en-GB"/>
         </w:rPr>
       </w:pPr>
     </w:p>
@@ -4514,6 +4377,7 @@
           <w:bCs/>
           <w:sz w:val="32"/>
           <w:szCs w:val="32"/>
+          <w:lang w:val="en-GB"/>
         </w:rPr>
       </w:pPr>
     </w:p>
@@ -4526,6 +4390,7 @@
           <w:bCs/>
           <w:sz w:val="32"/>
           <w:szCs w:val="32"/>
+          <w:lang w:val="en-GB"/>
         </w:rPr>
       </w:pPr>
     </w:p>
@@ -4538,6 +4403,7 @@
           <w:bCs/>
           <w:sz w:val="32"/>
           <w:szCs w:val="32"/>
+          <w:lang w:val="en-GB"/>
         </w:rPr>
       </w:pPr>
     </w:p>
@@ -4550,6 +4416,7 @@
           <w:bCs/>
           <w:sz w:val="32"/>
           <w:szCs w:val="32"/>
+          <w:lang w:val="en-GB"/>
         </w:rPr>
       </w:pPr>
     </w:p>
@@ -4607,17 +4474,7 @@
           <w:sz w:val="32"/>
           <w:szCs w:val="32"/>
         </w:rPr>
-        <w:t xml:space="preserve"> </w:t>
-      </w:r>
-      <w:r>
-        <w:rPr>
-          <w:rFonts w:ascii="Arial" w:hAnsi="Arial" w:cs="Arial"/>
-          <w:b/>
-          <w:bCs/>
-          <w:sz w:val="32"/>
-          <w:szCs w:val="32"/>
-        </w:rPr>
-        <w:t>3</w:t>
+        <w:t xml:space="preserve"> 3</w:t>
       </w:r>
     </w:p>
     <w:p>
@@ -4948,25 +4805,7 @@
           <w:szCs w:val="24"/>
           <w:lang w:val="en-GB"/>
         </w:rPr>
-        <w:t xml:space="preserve">Button that when is clicked shows a pop-up of the topic rankings in the database by order of the must </w:t>
-      </w:r>
-      <w:r>
-        <w:rPr>
-          <w:rFonts w:ascii="Arial" w:hAnsi="Arial" w:cs="Arial"/>
-          <w:sz w:val="24"/>
-          <w:szCs w:val="24"/>
-          <w:lang w:val="en-GB"/>
-        </w:rPr>
-        <w:t>use</w:t>
-      </w:r>
-      <w:r>
-        <w:rPr>
-          <w:rFonts w:ascii="Arial" w:hAnsi="Arial" w:cs="Arial"/>
-          <w:sz w:val="24"/>
-          <w:szCs w:val="24"/>
-          <w:lang w:val="en-GB"/>
-        </w:rPr>
-        <w:t>.</w:t>
+        <w:t>Button that when is clicked shows a pop-up of the topic rankings in the database by order of the must use.</w:t>
       </w:r>
     </w:p>
     <w:p>
@@ -5411,7 +5250,6 @@
         <w:t xml:space="preserve">Tab that will show us some </w:t>
       </w:r>
       <w:proofErr w:type="spellStart"/>
-      <w:proofErr w:type="gramStart"/>
       <w:r>
         <w:rPr>
           <w:rFonts w:ascii="Arial" w:hAnsi="Arial" w:cs="Arial"/>
@@ -5422,7 +5260,6 @@
         <w:t>informations</w:t>
       </w:r>
       <w:proofErr w:type="spellEnd"/>
-      <w:proofErr w:type="gramEnd"/>
     </w:p>
     <w:p>
       <w:pPr>
@@ -5860,17 +5697,7 @@
           <w:sz w:val="32"/>
           <w:szCs w:val="32"/>
         </w:rPr>
-        <w:t xml:space="preserve"> </w:t>
-      </w:r>
-      <w:r>
-        <w:rPr>
-          <w:rFonts w:ascii="Arial" w:hAnsi="Arial" w:cs="Arial"/>
-          <w:b/>
-          <w:bCs/>
-          <w:sz w:val="32"/>
-          <w:szCs w:val="32"/>
-        </w:rPr>
-        <w:t>5</w:t>
+        <w:t xml:space="preserve"> 5</w:t>
       </w:r>
     </w:p>
     <w:p>
@@ -5912,27 +5739,7 @@
           <w:szCs w:val="24"/>
           <w:lang w:val="en-GB"/>
         </w:rPr>
-        <w:t xml:space="preserve">As a user I want to see the top best articles in the journal to know how important and well-built this journal is based on the </w:t>
-      </w:r>
-      <w:proofErr w:type="gramStart"/>
-      <w:r>
-        <w:rPr>
-          <w:rFonts w:ascii="Arial" w:hAnsi="Arial" w:cs="Arial"/>
-          <w:sz w:val="24"/>
-          <w:szCs w:val="24"/>
-          <w:lang w:val="en-GB"/>
-        </w:rPr>
-        <w:t>amount</w:t>
-      </w:r>
-      <w:proofErr w:type="gramEnd"/>
-      <w:r>
-        <w:rPr>
-          <w:rFonts w:ascii="Arial" w:hAnsi="Arial" w:cs="Arial"/>
-          <w:sz w:val="24"/>
-          <w:szCs w:val="24"/>
-          <w:lang w:val="en-GB"/>
-        </w:rPr>
-        <w:t xml:space="preserve"> of good articles.</w:t>
+        <w:t>As a user I want to see the top best articles in the journal to know how important and well-built this journal is based on the amount of good articles.</w:t>
       </w:r>
       <w:r>
         <w:rPr>
@@ -6223,7 +6030,6 @@
         <w:t xml:space="preserve">Tab that will show us some </w:t>
       </w:r>
       <w:proofErr w:type="spellStart"/>
-      <w:proofErr w:type="gramStart"/>
       <w:r>
         <w:rPr>
           <w:rFonts w:ascii="Arial" w:hAnsi="Arial" w:cs="Arial"/>
@@ -6234,7 +6040,6 @@
         <w:t>informations</w:t>
       </w:r>
       <w:proofErr w:type="spellEnd"/>
-      <w:proofErr w:type="gramEnd"/>
     </w:p>
     <w:p>
       <w:pPr>
@@ -6819,17 +6624,7 @@
           <w:sz w:val="32"/>
           <w:szCs w:val="32"/>
         </w:rPr>
-        <w:t xml:space="preserve"> </w:t>
-      </w:r>
-      <w:r>
-        <w:rPr>
-          <w:rFonts w:ascii="Arial" w:hAnsi="Arial" w:cs="Arial"/>
-          <w:b/>
-          <w:bCs/>
-          <w:sz w:val="32"/>
-          <w:szCs w:val="32"/>
-        </w:rPr>
-        <w:t>1</w:t>
+        <w:t xml:space="preserve"> 1</w:t>
       </w:r>
     </w:p>
     <w:p>
@@ -7570,27 +7365,7 @@
           <w:szCs w:val="24"/>
           <w:lang w:val="en-GB"/>
         </w:rPr>
-        <w:t xml:space="preserve">Use case diagram description for use case Articles </w:t>
-      </w:r>
-      <w:proofErr w:type="gramStart"/>
-      <w:r>
-        <w:rPr>
-          <w:rFonts w:ascii="Arial" w:hAnsi="Arial" w:cs="Arial"/>
-          <w:sz w:val="24"/>
-          <w:szCs w:val="24"/>
-          <w:lang w:val="en-GB"/>
-        </w:rPr>
-        <w:t>By</w:t>
-      </w:r>
-      <w:proofErr w:type="gramEnd"/>
-      <w:r>
-        <w:rPr>
-          <w:rFonts w:ascii="Arial" w:hAnsi="Arial" w:cs="Arial"/>
-          <w:sz w:val="24"/>
-          <w:szCs w:val="24"/>
-          <w:lang w:val="en-GB"/>
-        </w:rPr>
-        <w:t xml:space="preserve"> an Author in a Period</w:t>
+        <w:t>Use case diagram description for use case Articles By an Author in a Period</w:t>
       </w:r>
       <w:r>
         <w:rPr>
@@ -7608,27 +7383,7 @@
           <w:szCs w:val="24"/>
           <w:lang w:val="en-GB"/>
         </w:rPr>
-        <w:t xml:space="preserve">The description of the "Query Results - Geral" use case is done in other file </w:t>
-      </w:r>
-      <w:proofErr w:type="gramStart"/>
-      <w:r>
-        <w:rPr>
-          <w:rFonts w:ascii="Arial" w:hAnsi="Arial" w:cs="Arial"/>
-          <w:sz w:val="24"/>
-          <w:szCs w:val="24"/>
-          <w:lang w:val="en-GB"/>
-        </w:rPr>
-        <w:t>in order to</w:t>
-      </w:r>
-      <w:proofErr w:type="gramEnd"/>
-      <w:r>
-        <w:rPr>
-          <w:rFonts w:ascii="Arial" w:hAnsi="Arial" w:cs="Arial"/>
-          <w:sz w:val="24"/>
-          <w:szCs w:val="24"/>
-          <w:lang w:val="en-GB"/>
-        </w:rPr>
-        <w:t xml:space="preserve"> preventing repetitions.</w:t>
+        <w:t>The description of the "Query Results - Geral" use case is done in other file in order to preventing repetitions.</w:t>
       </w:r>
     </w:p>
     <w:p>
@@ -7826,27 +7581,7 @@
           <w:szCs w:val="24"/>
           <w:lang w:val="en-GB"/>
         </w:rPr>
-        <w:t xml:space="preserve">Description: When the user uses the use case (ID0) a new window is open </w:t>
-      </w:r>
-      <w:proofErr w:type="gramStart"/>
-      <w:r>
-        <w:rPr>
-          <w:rFonts w:ascii="Arial" w:hAnsi="Arial" w:cs="Arial"/>
-          <w:sz w:val="24"/>
-          <w:szCs w:val="24"/>
-          <w:lang w:val="en-GB"/>
-        </w:rPr>
-        <w:t>in order to</w:t>
-      </w:r>
-      <w:proofErr w:type="gramEnd"/>
-      <w:r>
-        <w:rPr>
-          <w:rFonts w:ascii="Arial" w:hAnsi="Arial" w:cs="Arial"/>
-          <w:sz w:val="24"/>
-          <w:szCs w:val="24"/>
-          <w:lang w:val="en-GB"/>
-        </w:rPr>
-        <w:t xml:space="preserve"> give the name of the author</w:t>
+        <w:t>Description: When the user uses the use case (ID0) a new window is open in order to give the name of the author</w:t>
       </w:r>
     </w:p>
     <w:p>
@@ -7966,27 +7701,7 @@
           <w:szCs w:val="24"/>
           <w:lang w:val="en-GB"/>
         </w:rPr>
-        <w:t xml:space="preserve">Description: When the user uses the use case (ID0) a new window is open </w:t>
-      </w:r>
-      <w:proofErr w:type="gramStart"/>
-      <w:r>
-        <w:rPr>
-          <w:rFonts w:ascii="Arial" w:hAnsi="Arial" w:cs="Arial"/>
-          <w:sz w:val="24"/>
-          <w:szCs w:val="24"/>
-          <w:lang w:val="en-GB"/>
-        </w:rPr>
-        <w:t>in order to</w:t>
-      </w:r>
-      <w:proofErr w:type="gramEnd"/>
-      <w:r>
-        <w:rPr>
-          <w:rFonts w:ascii="Arial" w:hAnsi="Arial" w:cs="Arial"/>
-          <w:sz w:val="24"/>
-          <w:szCs w:val="24"/>
-          <w:lang w:val="en-GB"/>
-        </w:rPr>
-        <w:t xml:space="preserve"> give the name of the topic</w:t>
+        <w:t>Description: When the user uses the use case (ID0) a new window is open in order to give the name of the topic</w:t>
       </w:r>
     </w:p>
     <w:p>
@@ -8106,27 +7821,7 @@
           <w:szCs w:val="24"/>
           <w:lang w:val="en-GB"/>
         </w:rPr>
-        <w:t xml:space="preserve">Description: When the user uses the use case (ID0) a new window is open </w:t>
-      </w:r>
-      <w:proofErr w:type="gramStart"/>
-      <w:r>
-        <w:rPr>
-          <w:rFonts w:ascii="Arial" w:hAnsi="Arial" w:cs="Arial"/>
-          <w:sz w:val="24"/>
-          <w:szCs w:val="24"/>
-          <w:lang w:val="en-GB"/>
-        </w:rPr>
-        <w:t>in order to</w:t>
-      </w:r>
-      <w:proofErr w:type="gramEnd"/>
-      <w:r>
-        <w:rPr>
-          <w:rFonts w:ascii="Arial" w:hAnsi="Arial" w:cs="Arial"/>
-          <w:sz w:val="24"/>
-          <w:szCs w:val="24"/>
-          <w:lang w:val="en-GB"/>
-        </w:rPr>
-        <w:t xml:space="preserve"> give the first year</w:t>
+        <w:t>Description: When the user uses the use case (ID0) a new window is open in order to give the first year</w:t>
       </w:r>
     </w:p>
     <w:p>
@@ -8246,27 +7941,7 @@
           <w:szCs w:val="24"/>
           <w:lang w:val="en-GB"/>
         </w:rPr>
-        <w:t xml:space="preserve">Description: When the user uses the use case (ID0) a new window is open </w:t>
-      </w:r>
-      <w:proofErr w:type="gramStart"/>
-      <w:r>
-        <w:rPr>
-          <w:rFonts w:ascii="Arial" w:hAnsi="Arial" w:cs="Arial"/>
-          <w:sz w:val="24"/>
-          <w:szCs w:val="24"/>
-          <w:lang w:val="en-GB"/>
-        </w:rPr>
-        <w:t>in order to</w:t>
-      </w:r>
-      <w:proofErr w:type="gramEnd"/>
-      <w:r>
-        <w:rPr>
-          <w:rFonts w:ascii="Arial" w:hAnsi="Arial" w:cs="Arial"/>
-          <w:sz w:val="24"/>
-          <w:szCs w:val="24"/>
-          <w:lang w:val="en-GB"/>
-        </w:rPr>
-        <w:t xml:space="preserve"> give the last year</w:t>
+        <w:t>Description: When the user uses the use case (ID0) a new window is open in order to give the last year</w:t>
       </w:r>
     </w:p>
     <w:p>
@@ -8344,27 +8019,7 @@
           <w:szCs w:val="24"/>
           <w:lang w:val="en-GB"/>
         </w:rPr>
-        <w:t xml:space="preserve">Use case: Articles </w:t>
-      </w:r>
-      <w:proofErr w:type="gramStart"/>
-      <w:r>
-        <w:rPr>
-          <w:rFonts w:ascii="Arial" w:hAnsi="Arial" w:cs="Arial"/>
-          <w:sz w:val="24"/>
-          <w:szCs w:val="24"/>
-          <w:lang w:val="en-GB"/>
-        </w:rPr>
-        <w:t>By</w:t>
-      </w:r>
-      <w:proofErr w:type="gramEnd"/>
-      <w:r>
-        <w:rPr>
-          <w:rFonts w:ascii="Arial" w:hAnsi="Arial" w:cs="Arial"/>
-          <w:sz w:val="24"/>
-          <w:szCs w:val="24"/>
-          <w:lang w:val="en-GB"/>
-        </w:rPr>
-        <w:t xml:space="preserve"> an Author in a Period --- Minimize</w:t>
+        <w:t>Use case: Articles By an Author in a Period --- Minimize</w:t>
       </w:r>
     </w:p>
     <w:p>
@@ -8497,27 +8152,7 @@
           <w:lang w:val="en-GB"/>
         </w:rPr>
         <w:lastRenderedPageBreak/>
-        <w:t xml:space="preserve">Use case: Articles </w:t>
-      </w:r>
-      <w:proofErr w:type="gramStart"/>
-      <w:r>
-        <w:rPr>
-          <w:rFonts w:ascii="Arial" w:hAnsi="Arial" w:cs="Arial"/>
-          <w:sz w:val="24"/>
-          <w:szCs w:val="24"/>
-          <w:lang w:val="en-GB"/>
-        </w:rPr>
-        <w:t>By</w:t>
-      </w:r>
-      <w:proofErr w:type="gramEnd"/>
-      <w:r>
-        <w:rPr>
-          <w:rFonts w:ascii="Arial" w:hAnsi="Arial" w:cs="Arial"/>
-          <w:sz w:val="24"/>
-          <w:szCs w:val="24"/>
-          <w:lang w:val="en-GB"/>
-        </w:rPr>
-        <w:t xml:space="preserve"> an Author in a Period --- Expand</w:t>
+        <w:t>Use case: Articles By an Author in a Period --- Expand</w:t>
       </w:r>
     </w:p>
     <w:p>
@@ -8637,27 +8272,7 @@
           <w:szCs w:val="24"/>
           <w:lang w:val="en-GB"/>
         </w:rPr>
-        <w:t xml:space="preserve">Use case: Articles </w:t>
-      </w:r>
-      <w:proofErr w:type="gramStart"/>
-      <w:r>
-        <w:rPr>
-          <w:rFonts w:ascii="Arial" w:hAnsi="Arial" w:cs="Arial"/>
-          <w:sz w:val="24"/>
-          <w:szCs w:val="24"/>
-          <w:lang w:val="en-GB"/>
-        </w:rPr>
-        <w:t>By</w:t>
-      </w:r>
-      <w:proofErr w:type="gramEnd"/>
-      <w:r>
-        <w:rPr>
-          <w:rFonts w:ascii="Arial" w:hAnsi="Arial" w:cs="Arial"/>
-          <w:sz w:val="24"/>
-          <w:szCs w:val="24"/>
-          <w:lang w:val="en-GB"/>
-        </w:rPr>
-        <w:t xml:space="preserve"> an Author in a Period --- Close</w:t>
+        <w:t>Use case: Articles By an Author in a Period --- Close</w:t>
       </w:r>
     </w:p>
     <w:p>
@@ -8777,27 +8392,7 @@
           <w:szCs w:val="24"/>
           <w:lang w:val="en-GB"/>
         </w:rPr>
-        <w:t xml:space="preserve">Use case: Articles </w:t>
-      </w:r>
-      <w:proofErr w:type="gramStart"/>
-      <w:r>
-        <w:rPr>
-          <w:rFonts w:ascii="Arial" w:hAnsi="Arial" w:cs="Arial"/>
-          <w:sz w:val="24"/>
-          <w:szCs w:val="24"/>
-          <w:lang w:val="en-GB"/>
-        </w:rPr>
-        <w:t>By</w:t>
-      </w:r>
-      <w:proofErr w:type="gramEnd"/>
-      <w:r>
-        <w:rPr>
-          <w:rFonts w:ascii="Arial" w:hAnsi="Arial" w:cs="Arial"/>
-          <w:sz w:val="24"/>
-          <w:szCs w:val="24"/>
-          <w:lang w:val="en-GB"/>
-        </w:rPr>
-        <w:t xml:space="preserve"> an Author in a Period --- Confirm</w:t>
+        <w:t>Use case: Articles By an Author in a Period --- Confirm</w:t>
       </w:r>
     </w:p>
     <w:p>
@@ -9646,27 +9241,7 @@
           <w:szCs w:val="24"/>
           <w:lang w:val="en-GB"/>
         </w:rPr>
-        <w:t xml:space="preserve">The description of the "Query Results - Geral" use case is done in other file </w:t>
-      </w:r>
-      <w:proofErr w:type="gramStart"/>
-      <w:r>
-        <w:rPr>
-          <w:rFonts w:ascii="Arial" w:hAnsi="Arial" w:cs="Arial"/>
-          <w:sz w:val="24"/>
-          <w:szCs w:val="24"/>
-          <w:lang w:val="en-GB"/>
-        </w:rPr>
-        <w:t>in order to</w:t>
-      </w:r>
-      <w:proofErr w:type="gramEnd"/>
-      <w:r>
-        <w:rPr>
-          <w:rFonts w:ascii="Arial" w:hAnsi="Arial" w:cs="Arial"/>
-          <w:sz w:val="24"/>
-          <w:szCs w:val="24"/>
-          <w:lang w:val="en-GB"/>
-        </w:rPr>
-        <w:t xml:space="preserve"> preventing repetitions.</w:t>
+        <w:t>The description of the "Query Results - Geral" use case is done in other file in order to preventing repetitions.</w:t>
       </w:r>
     </w:p>
     <w:p>
@@ -9702,27 +9277,7 @@
           <w:szCs w:val="24"/>
           <w:lang w:val="en-GB"/>
         </w:rPr>
-        <w:t xml:space="preserve">Use case: Query - Journal Related </w:t>
-      </w:r>
-      <w:proofErr w:type="gramStart"/>
-      <w:r>
-        <w:rPr>
-          <w:rFonts w:ascii="Arial" w:hAnsi="Arial" w:cs="Arial"/>
-          <w:sz w:val="24"/>
-          <w:szCs w:val="24"/>
-          <w:lang w:val="en-GB"/>
-        </w:rPr>
-        <w:t>To</w:t>
-      </w:r>
-      <w:proofErr w:type="gramEnd"/>
-      <w:r>
-        <w:rPr>
-          <w:rFonts w:ascii="Arial" w:hAnsi="Arial" w:cs="Arial"/>
-          <w:sz w:val="24"/>
-          <w:szCs w:val="24"/>
-          <w:lang w:val="en-GB"/>
-        </w:rPr>
-        <w:t xml:space="preserve"> Author</w:t>
+        <w:t>Use case: Query - Journal Related To Author</w:t>
       </w:r>
     </w:p>
     <w:p>
@@ -9920,27 +9475,7 @@
           <w:szCs w:val="24"/>
           <w:lang w:val="en-GB"/>
         </w:rPr>
-        <w:t xml:space="preserve">window is open </w:t>
-      </w:r>
-      <w:proofErr w:type="gramStart"/>
-      <w:r>
-        <w:rPr>
-          <w:rFonts w:ascii="Arial" w:hAnsi="Arial" w:cs="Arial"/>
-          <w:sz w:val="24"/>
-          <w:szCs w:val="24"/>
-          <w:lang w:val="en-GB"/>
-        </w:rPr>
-        <w:t>in order to</w:t>
-      </w:r>
-      <w:proofErr w:type="gramEnd"/>
-      <w:r>
-        <w:rPr>
-          <w:rFonts w:ascii="Arial" w:hAnsi="Arial" w:cs="Arial"/>
-          <w:sz w:val="24"/>
-          <w:szCs w:val="24"/>
-          <w:lang w:val="en-GB"/>
-        </w:rPr>
-        <w:t xml:space="preserve"> give the name of the author</w:t>
+        <w:t>window is open in order to give the name of the author</w:t>
       </w:r>
     </w:p>
     <w:p>
@@ -11578,27 +11113,7 @@
           <w:szCs w:val="24"/>
           <w:lang w:val="en-GB"/>
         </w:rPr>
-        <w:t xml:space="preserve">User case: Query - Show Co-workers </w:t>
-      </w:r>
-      <w:proofErr w:type="gramStart"/>
-      <w:r>
-        <w:rPr>
-          <w:rFonts w:ascii="Arial" w:hAnsi="Arial" w:cs="Arial"/>
-          <w:sz w:val="24"/>
-          <w:szCs w:val="24"/>
-          <w:lang w:val="en-GB"/>
-        </w:rPr>
-        <w:t>Of</w:t>
-      </w:r>
-      <w:proofErr w:type="gramEnd"/>
-      <w:r>
-        <w:rPr>
-          <w:rFonts w:ascii="Arial" w:hAnsi="Arial" w:cs="Arial"/>
-          <w:sz w:val="24"/>
-          <w:szCs w:val="24"/>
-          <w:lang w:val="en-GB"/>
-        </w:rPr>
-        <w:t xml:space="preserve"> Authors</w:t>
+        <w:t>User case: Query - Show Co-workers Of Authors</w:t>
       </w:r>
     </w:p>
     <w:p>
@@ -11718,27 +11233,7 @@
           <w:szCs w:val="24"/>
           <w:lang w:val="en-GB"/>
         </w:rPr>
-        <w:t xml:space="preserve">Use case: Query - Show Co-workers </w:t>
-      </w:r>
-      <w:proofErr w:type="gramStart"/>
-      <w:r>
-        <w:rPr>
-          <w:rFonts w:ascii="Arial" w:hAnsi="Arial" w:cs="Arial"/>
-          <w:sz w:val="24"/>
-          <w:szCs w:val="24"/>
-          <w:lang w:val="en-GB"/>
-        </w:rPr>
-        <w:t>Of</w:t>
-      </w:r>
-      <w:proofErr w:type="gramEnd"/>
-      <w:r>
-        <w:rPr>
-          <w:rFonts w:ascii="Arial" w:hAnsi="Arial" w:cs="Arial"/>
-          <w:sz w:val="24"/>
-          <w:szCs w:val="24"/>
-          <w:lang w:val="en-GB"/>
-        </w:rPr>
-        <w:t xml:space="preserve"> Authors --- Author Name</w:t>
+        <w:t>Use case: Query - Show Co-workers Of Authors --- Author Name</w:t>
       </w:r>
     </w:p>
     <w:p>
@@ -11798,27 +11293,7 @@
           <w:szCs w:val="24"/>
           <w:lang w:val="en-GB"/>
         </w:rPr>
-        <w:t xml:space="preserve">window is open </w:t>
-      </w:r>
-      <w:proofErr w:type="gramStart"/>
-      <w:r>
-        <w:rPr>
-          <w:rFonts w:ascii="Arial" w:hAnsi="Arial" w:cs="Arial"/>
-          <w:sz w:val="24"/>
-          <w:szCs w:val="24"/>
-          <w:lang w:val="en-GB"/>
-        </w:rPr>
-        <w:t>in order to</w:t>
-      </w:r>
-      <w:proofErr w:type="gramEnd"/>
-      <w:r>
-        <w:rPr>
-          <w:rFonts w:ascii="Arial" w:hAnsi="Arial" w:cs="Arial"/>
-          <w:sz w:val="24"/>
-          <w:szCs w:val="24"/>
-          <w:lang w:val="en-GB"/>
-        </w:rPr>
-        <w:t xml:space="preserve"> give the name of the author</w:t>
+        <w:t>window is open in order to give the name of the author</w:t>
       </w:r>
     </w:p>
     <w:p>
@@ -13580,25 +13055,7 @@
           <w:szCs w:val="24"/>
           <w:lang w:val="en-GB"/>
         </w:rPr>
-        <w:t xml:space="preserve">As a user I want to list the topics that the authors worked about </w:t>
-      </w:r>
-      <w:r>
-        <w:rPr>
-          <w:rFonts w:ascii="Arial" w:hAnsi="Arial" w:cs="Arial"/>
-          <w:sz w:val="24"/>
-          <w:szCs w:val="24"/>
-          <w:lang w:val="en-GB"/>
-        </w:rPr>
-        <w:t>because</w:t>
-      </w:r>
-      <w:r>
-        <w:rPr>
-          <w:rFonts w:ascii="Arial" w:hAnsi="Arial" w:cs="Arial"/>
-          <w:sz w:val="24"/>
-          <w:szCs w:val="24"/>
-          <w:lang w:val="en-GB"/>
-        </w:rPr>
-        <w:t xml:space="preserve"> I want to know the author preferences.</w:t>
+        <w:t>As a user I want to list the topics that the authors worked about because I want to know the author preferences.</w:t>
       </w:r>
       <w:r>
         <w:rPr>
@@ -13852,27 +13309,7 @@
           <w:szCs w:val="24"/>
           <w:lang w:val="en-GB"/>
         </w:rPr>
-        <w:t xml:space="preserve">The description of the "Query Results - Geral" use case is done in other file </w:t>
-      </w:r>
-      <w:proofErr w:type="gramStart"/>
-      <w:r>
-        <w:rPr>
-          <w:rFonts w:ascii="Arial" w:hAnsi="Arial" w:cs="Arial"/>
-          <w:sz w:val="24"/>
-          <w:szCs w:val="24"/>
-          <w:lang w:val="en-GB"/>
-        </w:rPr>
-        <w:t>in order to</w:t>
-      </w:r>
-      <w:proofErr w:type="gramEnd"/>
-      <w:r>
-        <w:rPr>
-          <w:rFonts w:ascii="Arial" w:hAnsi="Arial" w:cs="Arial"/>
-          <w:sz w:val="24"/>
-          <w:szCs w:val="24"/>
-          <w:lang w:val="en-GB"/>
-        </w:rPr>
-        <w:t xml:space="preserve"> preventing repetitions. </w:t>
+        <w:t xml:space="preserve">The description of the "Query Results - Geral" use case is done in other file in order to preventing repetitions. </w:t>
       </w:r>
     </w:p>
     <w:p>
@@ -13958,25 +13395,7 @@
           <w:szCs w:val="24"/>
           <w:lang w:val="en-GB"/>
         </w:rPr>
-        <w:t>show</w:t>
-      </w:r>
-      <w:r>
-        <w:rPr>
-          <w:rFonts w:ascii="Arial" w:hAnsi="Arial" w:cs="Arial"/>
-          <w:sz w:val="24"/>
-          <w:szCs w:val="24"/>
-          <w:lang w:val="en-GB"/>
-        </w:rPr>
-        <w:t>s</w:t>
-      </w:r>
-      <w:r>
-        <w:rPr>
-          <w:rFonts w:ascii="Arial" w:hAnsi="Arial" w:cs="Arial"/>
-          <w:sz w:val="24"/>
-          <w:szCs w:val="24"/>
-          <w:lang w:val="en-GB"/>
-        </w:rPr>
-        <w:t xml:space="preserve"> the topics a user has worked on</w:t>
+        <w:t>shows the topics a user has worked on</w:t>
       </w:r>
       <w:r>
         <w:rPr>
@@ -14104,27 +13523,7 @@
           <w:szCs w:val="24"/>
           <w:lang w:val="en-GB"/>
         </w:rPr>
-        <w:t xml:space="preserve">Description: When the user uses the use case (ID1) a new window is open </w:t>
-      </w:r>
-      <w:proofErr w:type="gramStart"/>
-      <w:r>
-        <w:rPr>
-          <w:rFonts w:ascii="Arial" w:hAnsi="Arial" w:cs="Arial"/>
-          <w:sz w:val="24"/>
-          <w:szCs w:val="24"/>
-          <w:lang w:val="en-GB"/>
-        </w:rPr>
-        <w:t>in order to</w:t>
-      </w:r>
-      <w:proofErr w:type="gramEnd"/>
-      <w:r>
-        <w:rPr>
-          <w:rFonts w:ascii="Arial" w:hAnsi="Arial" w:cs="Arial"/>
-          <w:sz w:val="24"/>
-          <w:szCs w:val="24"/>
-          <w:lang w:val="en-GB"/>
-        </w:rPr>
-        <w:t xml:space="preserve"> give the name of the author</w:t>
+        <w:t>Description: When the user uses the use case (ID1) a new window is open in order to give the name of the author</w:t>
       </w:r>
     </w:p>
     <w:p>
@@ -15619,27 +15018,7 @@
           <w:szCs w:val="24"/>
           <w:lang w:val="en-GB"/>
         </w:rPr>
-        <w:t xml:space="preserve">The description of the "Query Results - Geral" use case is done in other file </w:t>
-      </w:r>
-      <w:proofErr w:type="gramStart"/>
-      <w:r>
-        <w:rPr>
-          <w:rFonts w:ascii="Arial" w:hAnsi="Arial" w:cs="Arial"/>
-          <w:sz w:val="24"/>
-          <w:szCs w:val="24"/>
-          <w:lang w:val="en-GB"/>
-        </w:rPr>
-        <w:t>in order to</w:t>
-      </w:r>
-      <w:proofErr w:type="gramEnd"/>
-      <w:r>
-        <w:rPr>
-          <w:rFonts w:ascii="Arial" w:hAnsi="Arial" w:cs="Arial"/>
-          <w:sz w:val="24"/>
-          <w:szCs w:val="24"/>
-          <w:lang w:val="en-GB"/>
-        </w:rPr>
-        <w:t xml:space="preserve"> preventing repetitions.</w:t>
+        <w:t>The description of the "Query Results - Geral" use case is done in other file in order to preventing repetitions.</w:t>
       </w:r>
     </w:p>
     <w:p>
@@ -15853,27 +15232,7 @@
           <w:szCs w:val="24"/>
           <w:lang w:val="en-GB"/>
         </w:rPr>
-        <w:t xml:space="preserve">window is open </w:t>
-      </w:r>
-      <w:proofErr w:type="gramStart"/>
-      <w:r>
-        <w:rPr>
-          <w:rFonts w:ascii="Arial" w:hAnsi="Arial" w:cs="Arial"/>
-          <w:sz w:val="24"/>
-          <w:szCs w:val="24"/>
-          <w:lang w:val="en-GB"/>
-        </w:rPr>
-        <w:t>in order to</w:t>
-      </w:r>
-      <w:proofErr w:type="gramEnd"/>
-      <w:r>
-        <w:rPr>
-          <w:rFonts w:ascii="Arial" w:hAnsi="Arial" w:cs="Arial"/>
-          <w:sz w:val="24"/>
-          <w:szCs w:val="24"/>
-          <w:lang w:val="en-GB"/>
-        </w:rPr>
-        <w:t xml:space="preserve"> give the name of the author</w:t>
+        <w:t>window is open in order to give the name of the author</w:t>
       </w:r>
     </w:p>
     <w:p>
@@ -17104,17 +16463,7 @@
           <w:sz w:val="32"/>
           <w:szCs w:val="32"/>
         </w:rPr>
-        <w:t xml:space="preserve"> </w:t>
-      </w:r>
-      <w:r>
-        <w:rPr>
-          <w:rFonts w:ascii="Arial" w:hAnsi="Arial" w:cs="Arial"/>
-          <w:b/>
-          <w:bCs/>
-          <w:sz w:val="32"/>
-          <w:szCs w:val="32"/>
-        </w:rPr>
-        <w:t>8</w:t>
+        <w:t xml:space="preserve"> 8</w:t>
       </w:r>
     </w:p>
     <w:p>
@@ -17156,25 +16505,7 @@
           <w:szCs w:val="24"/>
           <w:lang w:val="en-GB"/>
         </w:rPr>
-        <w:t xml:space="preserve">As a user I want to list all the authors that have a certain nationality </w:t>
-      </w:r>
-      <w:r>
-        <w:rPr>
-          <w:rFonts w:ascii="Arial" w:hAnsi="Arial" w:cs="Arial"/>
-          <w:sz w:val="24"/>
-          <w:szCs w:val="24"/>
-          <w:lang w:val="en-GB"/>
-        </w:rPr>
-        <w:t>because</w:t>
-      </w:r>
-      <w:r>
-        <w:rPr>
-          <w:rFonts w:ascii="Arial" w:hAnsi="Arial" w:cs="Arial"/>
-          <w:sz w:val="24"/>
-          <w:szCs w:val="24"/>
-          <w:lang w:val="en-GB"/>
-        </w:rPr>
-        <w:t xml:space="preserve"> I want to know the authors of this</w:t>
+        <w:t>As a user I want to list all the authors that have a certain nationality because I want to know the authors of this</w:t>
       </w:r>
     </w:p>
     <w:p>
@@ -17198,16 +16529,7 @@
           <w:szCs w:val="24"/>
           <w:lang w:val="en-GB"/>
         </w:rPr>
-        <w:t>N</w:t>
-      </w:r>
-      <w:r>
-        <w:rPr>
-          <w:rFonts w:ascii="Arial" w:hAnsi="Arial" w:cs="Arial"/>
-          <w:sz w:val="24"/>
-          <w:szCs w:val="24"/>
-          <w:lang w:val="en-GB"/>
-        </w:rPr>
-        <w:t>ationality</w:t>
+        <w:t>Nationality</w:t>
       </w:r>
       <w:r>
         <w:rPr>
@@ -17675,27 +16997,7 @@
           <w:szCs w:val="24"/>
           <w:lang w:val="en-GB"/>
         </w:rPr>
-        <w:t xml:space="preserve">Description: When the user uses the use case (ID1) a new window is open </w:t>
-      </w:r>
-      <w:proofErr w:type="gramStart"/>
-      <w:r>
-        <w:rPr>
-          <w:rFonts w:ascii="Arial" w:hAnsi="Arial" w:cs="Arial"/>
-          <w:sz w:val="24"/>
-          <w:szCs w:val="24"/>
-          <w:lang w:val="en-GB"/>
-        </w:rPr>
-        <w:t>in order to</w:t>
-      </w:r>
-      <w:proofErr w:type="gramEnd"/>
-      <w:r>
-        <w:rPr>
-          <w:rFonts w:ascii="Arial" w:hAnsi="Arial" w:cs="Arial"/>
-          <w:sz w:val="24"/>
-          <w:szCs w:val="24"/>
-          <w:lang w:val="en-GB"/>
-        </w:rPr>
-        <w:t xml:space="preserve"> give the nationalities of the authors</w:t>
+        <w:t>Description: When the user uses the use case (ID1) a new window is open in order to give the nationalities of the authors</w:t>
       </w:r>
     </w:p>
     <w:p>
@@ -18773,6 +18075,7 @@
           <w:bCs/>
           <w:sz w:val="32"/>
           <w:szCs w:val="32"/>
+          <w:lang w:val="en-GB"/>
         </w:rPr>
       </w:pPr>
     </w:p>
@@ -18785,6 +18088,7 @@
           <w:bCs/>
           <w:sz w:val="32"/>
           <w:szCs w:val="32"/>
+          <w:lang w:val="en-GB"/>
         </w:rPr>
       </w:pPr>
     </w:p>
@@ -18797,6 +18101,7 @@
           <w:bCs/>
           <w:sz w:val="32"/>
           <w:szCs w:val="32"/>
+          <w:lang w:val="en-GB"/>
         </w:rPr>
       </w:pPr>
     </w:p>
@@ -18809,6 +18114,7 @@
           <w:bCs/>
           <w:sz w:val="32"/>
           <w:szCs w:val="32"/>
+          <w:lang w:val="en-GB"/>
         </w:rPr>
       </w:pPr>
     </w:p>
@@ -18821,6 +18127,7 @@
           <w:bCs/>
           <w:sz w:val="32"/>
           <w:szCs w:val="32"/>
+          <w:lang w:val="en-GB"/>
         </w:rPr>
       </w:pPr>
     </w:p>
@@ -18833,6 +18140,7 @@
           <w:bCs/>
           <w:sz w:val="32"/>
           <w:szCs w:val="32"/>
+          <w:lang w:val="en-GB"/>
         </w:rPr>
       </w:pPr>
     </w:p>
@@ -18845,6 +18153,7 @@
           <w:bCs/>
           <w:sz w:val="32"/>
           <w:szCs w:val="32"/>
+          <w:lang w:val="en-GB"/>
         </w:rPr>
       </w:pPr>
     </w:p>
@@ -18857,6 +18166,7 @@
           <w:bCs/>
           <w:sz w:val="32"/>
           <w:szCs w:val="32"/>
+          <w:lang w:val="en-GB"/>
         </w:rPr>
       </w:pPr>
     </w:p>
@@ -18869,6 +18179,7 @@
           <w:bCs/>
           <w:sz w:val="32"/>
           <w:szCs w:val="32"/>
+          <w:lang w:val="en-GB"/>
         </w:rPr>
       </w:pPr>
     </w:p>
@@ -18881,6 +18192,7 @@
           <w:bCs/>
           <w:sz w:val="32"/>
           <w:szCs w:val="32"/>
+          <w:lang w:val="en-GB"/>
         </w:rPr>
       </w:pPr>
     </w:p>
@@ -18893,6 +18205,7 @@
           <w:bCs/>
           <w:sz w:val="32"/>
           <w:szCs w:val="32"/>
+          <w:lang w:val="en-GB"/>
         </w:rPr>
       </w:pPr>
     </w:p>
@@ -18905,6 +18218,7 @@
           <w:bCs/>
           <w:sz w:val="32"/>
           <w:szCs w:val="32"/>
+          <w:lang w:val="en-GB"/>
         </w:rPr>
       </w:pPr>
     </w:p>
@@ -18917,6 +18231,7 @@
           <w:bCs/>
           <w:sz w:val="32"/>
           <w:szCs w:val="32"/>
+          <w:lang w:val="en-GB"/>
         </w:rPr>
       </w:pPr>
     </w:p>
@@ -18974,17 +18289,7 @@
           <w:sz w:val="32"/>
           <w:szCs w:val="32"/>
         </w:rPr>
-        <w:t xml:space="preserve"> </w:t>
-      </w:r>
-      <w:r>
-        <w:rPr>
-          <w:rFonts w:ascii="Arial" w:hAnsi="Arial" w:cs="Arial"/>
-          <w:b/>
-          <w:bCs/>
-          <w:sz w:val="32"/>
-          <w:szCs w:val="32"/>
-        </w:rPr>
-        <w:t>9</w:t>
+        <w:t xml:space="preserve"> 9</w:t>
       </w:r>
     </w:p>
     <w:p>
@@ -19026,25 +18331,7 @@
           <w:szCs w:val="24"/>
           <w:lang w:val="en-GB"/>
         </w:rPr>
-        <w:t xml:space="preserve">As a user I want to see a graph displaying all the authors that have worked with each other with different node </w:t>
-      </w:r>
-      <w:r>
-        <w:rPr>
-          <w:rFonts w:ascii="Arial" w:hAnsi="Arial" w:cs="Arial"/>
-          <w:sz w:val="24"/>
-          <w:szCs w:val="24"/>
-          <w:lang w:val="en-GB"/>
-        </w:rPr>
-        <w:t>colours</w:t>
-      </w:r>
-      <w:r>
-        <w:rPr>
-          <w:rFonts w:ascii="Arial" w:hAnsi="Arial" w:cs="Arial"/>
-          <w:sz w:val="24"/>
-          <w:szCs w:val="24"/>
-          <w:lang w:val="en-GB"/>
-        </w:rPr>
-        <w:t xml:space="preserve"> depending on the author's nationality</w:t>
+        <w:t>As a user I want to see a graph displaying all the authors that have worked with each other with different node colours depending on the author's nationality</w:t>
       </w:r>
       <w:r>
         <w:rPr>
@@ -19568,7 +18855,6 @@
           <w:bCs/>
           <w:sz w:val="32"/>
           <w:szCs w:val="32"/>
-          <w:lang w:val="en-GB"/>
         </w:rPr>
       </w:pPr>
       <w:r>
@@ -19578,21 +18864,44 @@
           <w:bCs/>
           <w:sz w:val="32"/>
           <w:szCs w:val="32"/>
-          <w:lang w:val="en-GB"/>
         </w:rPr>
         <w:lastRenderedPageBreak/>
-        <w:t>YouTube link video</w:t>
-      </w:r>
-    </w:p>
-    <w:p>
-      <w:pPr>
-        <w:rPr>
-          <w:rFonts w:ascii="Arial" w:hAnsi="Arial" w:cs="Arial"/>
-          <w:sz w:val="24"/>
-          <w:szCs w:val="24"/>
-          <w:lang w:val="en-GB"/>
-        </w:rPr>
-      </w:pPr>
+        <w:t xml:space="preserve">YouTube link </w:t>
+      </w:r>
+      <w:proofErr w:type="spellStart"/>
+      <w:r>
+        <w:rPr>
+          <w:rFonts w:ascii="Arial" w:hAnsi="Arial" w:cs="Arial"/>
+          <w:b/>
+          <w:bCs/>
+          <w:sz w:val="32"/>
+          <w:szCs w:val="32"/>
+        </w:rPr>
+        <w:t>video</w:t>
+      </w:r>
+      <w:proofErr w:type="spellEnd"/>
+    </w:p>
+    <w:p>
+      <w:pPr>
+        <w:pStyle w:val="PargrafodaLista"/>
+        <w:numPr>
+          <w:ilvl w:val="0"/>
+          <w:numId w:val="1"/>
+        </w:numPr>
+        <w:rPr>
+          <w:rFonts w:ascii="Arial" w:hAnsi="Arial" w:cs="Arial"/>
+          <w:sz w:val="24"/>
+          <w:szCs w:val="24"/>
+        </w:rPr>
+      </w:pPr>
+      <w:r>
+        <w:rPr>
+          <w:rFonts w:ascii="Arial" w:hAnsi="Arial" w:cs="Arial"/>
+          <w:sz w:val="24"/>
+          <w:szCs w:val="24"/>
+        </w:rPr>
+        <w:t>https://youtu.be/IhRVq2Jpbkw</w:t>
+      </w:r>
     </w:p>
     <w:sectPr>
       <w:pgSz w:w="11906" w:h="16838"/>
@@ -19948,7 +19257,7 @@
   <w:abstractNum w:abstractNumId="3" w15:restartNumberingAfterBreak="0">
     <w:nsid w:val="3C4738DC"/>
     <w:multiLevelType w:val="hybridMultilevel"/>
-    <w:tmpl w:val="AF4A1C04"/>
+    <w:tmpl w:val="F0FA446A"/>
     <w:lvl w:ilvl="0" w:tplc="08160001">
       <w:start w:val="1"/>
       <w:numFmt w:val="bullet"/>

</xml_diff>